<commit_message>
working with docs 2
</commit_message>
<xml_diff>
--- a/Documentation/Dossier de conception.docx
+++ b/Documentation/Dossier de conception.docx
@@ -43,12 +43,12 @@
           <wp:inline distB="0" distT="0" distL="114300" distR="114300">
             <wp:extent cx="1323340" cy="1322705"/>
             <wp:effectExtent b="0" l="0" r="0" t="0"/>
-            <wp:docPr id="1029" name="image3.png"/>
+            <wp:docPr id="1029" name="image1.png"/>
             <a:graphic>
               <a:graphicData uri="http://schemas.openxmlformats.org/drawingml/2006/picture">
                 <pic:pic>
                   <pic:nvPicPr>
-                    <pic:cNvPr id="0" name="image3.png"/>
+                    <pic:cNvPr id="0" name="image1.png"/>
                     <pic:cNvPicPr preferRelativeResize="0"/>
                   </pic:nvPicPr>
                   <pic:blipFill>
@@ -1868,7 +1868,7 @@
     </w:p>
     <w:sdt>
       <w:sdtPr>
-        <w:id w:val="-2116976496"/>
+        <w:id w:val="12771563"/>
         <w:docPartObj>
           <w:docPartGallery w:val="Table of Contents"/>
           <w:docPartUnique w:val="1"/>
@@ -4329,9 +4329,18 @@
     <w:p>
       <w:pPr>
         <w:jc w:val="center"/>
-        <w:rPr>
-          <w:vertAlign w:val="baseline"/>
-        </w:rPr>
+        <w:rPr/>
+      </w:pPr>
+      <w:r>
+        <w:rPr>
+          <w:rtl w:val="0"/>
+        </w:rPr>
+      </w:r>
+    </w:p>
+    <w:p>
+      <w:pPr>
+        <w:jc w:val="center"/>
+        <w:rPr/>
       </w:pPr>
       <w:r>
         <w:rPr>
@@ -4354,12 +4363,12 @@
           <wp:inline distB="114300" distT="114300" distL="114300" distR="114300">
             <wp:extent cx="5760410" cy="3543300"/>
             <wp:effectExtent b="0" l="0" r="0" t="0"/>
-            <wp:docPr id="1028" name="image1.png"/>
+            <wp:docPr id="1028" name="image2.png"/>
             <a:graphic>
               <a:graphicData uri="http://schemas.openxmlformats.org/drawingml/2006/picture">
                 <pic:pic>
                   <pic:nvPicPr>
-                    <pic:cNvPr id="0" name="image1.png"/>
+                    <pic:cNvPr id="0" name="image2.png"/>
                     <pic:cNvPicPr preferRelativeResize="0"/>
                   </pic:nvPicPr>
                   <pic:blipFill>
@@ -4445,12 +4454,12 @@
             <wp:extent cx="6184265" cy="3645535"/>
             <wp:effectExtent b="0" l="0" r="0" t="0"/>
             <wp:wrapSquare wrapText="bothSides" distB="0" distT="0" distL="0" distR="0"/>
-            <wp:docPr id="1030" name="image2.png"/>
+            <wp:docPr id="1030" name="image3.png"/>
             <a:graphic>
               <a:graphicData uri="http://schemas.openxmlformats.org/drawingml/2006/picture">
                 <pic:pic>
                   <pic:nvPicPr>
-                    <pic:cNvPr id="0" name="image2.png"/>
+                    <pic:cNvPr id="0" name="image3.png"/>
                     <pic:cNvPicPr preferRelativeResize="0"/>
                   </pic:nvPicPr>
                   <pic:blipFill>

</xml_diff>